<commit_message>
Corrigo tipo dos parametros
</commit_message>
<xml_diff>
--- a/Testes/Testes.docx
+++ b/Testes/Testes.docx
@@ -791,6 +791,30 @@
       </w:pPr>
       <w:r>
         <w:rPr/>
+        <w:t>Não foi possível executar os testes acima devido a um erro de compilação, já que a classe “Resposta”, não existe</w:t>
+      </w:r>
+    </w:p>
+    <w:p>
+      <w:pPr>
+        <w:pStyle w:val="Normal"/>
+        <w:rPr/>
+      </w:pPr>
+      <w:r>
+        <w:rPr/>
+      </w:r>
+    </w:p>
+    <w:p>
+      <w:pPr>
+        <w:pStyle w:val="Normal"/>
+        <w:rPr/>
+      </w:pPr>
+      <w:r>
+        <w:rPr/>
+        <w:t xml:space="preserve">A solução dada foi alterar o tipo dos parmêmetros do método “consultaPena” para “String” e “String”, </w:t>
+      </w:r>
+      <w:r>
+        <w:rPr/>
+        <w:t xml:space="preserve">assim como as comparações com a classe inexistente tiveram que ser substituidas por comparações do tipo “equals” da classe String. </w:t>
       </w:r>
     </w:p>
     <w:sectPr>
@@ -800,7 +824,7 @@
       <w:pgNumType w:fmt="decimal"/>
       <w:formProt w:val="false"/>
       <w:textDirection w:val="lrTb"/>
-      <w:docGrid w:type="default" w:linePitch="312" w:charSpace="4294961151"/>
+      <w:docGrid w:type="default" w:linePitch="312" w:charSpace="0"/>
     </w:sectPr>
   </w:body>
 </w:document>
@@ -813,15 +837,13 @@
       <w:rPr>
         <w:rFonts w:ascii="Liberation Serif" w:hAnsi="Liberation Serif" w:eastAsia="Noto Serif CJK SC" w:cs="Lohit Devanagari"/>
         <w:kern w:val="2"/>
-        <w:sz w:val="24"/>
+        <w:sz w:val="20"/>
         <w:szCs w:val="24"/>
         <w:lang w:val="pt-BR" w:eastAsia="zh-CN" w:bidi="hi-IN"/>
       </w:rPr>
     </w:rPrDefault>
     <w:pPrDefault>
-      <w:pPr>
-        <w:widowControl/>
-      </w:pPr>
+      <w:pPr/>
     </w:pPrDefault>
   </w:docDefaults>
   <w:style w:type="paragraph" w:styleId="Normal">
@@ -829,6 +851,8 @@
     <w:qFormat/>
     <w:pPr>
       <w:widowControl/>
+      <w:bidi w:val="0"/>
+      <w:jc w:val="left"/>
     </w:pPr>
     <w:rPr>
       <w:rFonts w:ascii="Liberation Serif" w:hAnsi="Liberation Serif" w:eastAsia="Noto Serif CJK SC" w:cs="Lohit Devanagari"/>

</xml_diff>

<commit_message>
Corrigo o valor das constantes
</commit_message>
<xml_diff>
--- a/Testes/Testes.docx
+++ b/Testes/Testes.docx
@@ -810,11 +810,111 @@
       </w:pPr>
       <w:r>
         <w:rPr/>
-        <w:t xml:space="preserve">A solução dada foi alterar o tipo dos parmêmetros do método “consultaPena” para “String” e “String”, </w:t>
-      </w:r>
-      <w:r>
-        <w:rPr/>
-        <w:t xml:space="preserve">assim como as comparações com a classe inexistente tiveram que ser substituidas por comparações do tipo “equals” da classe String. </w:t>
+        <w:t xml:space="preserve">A solução dada foi alterar o tipo dos parmêmetros do método “consultaPena” para “String” e “String”, assim como as comparações com a classe inexistente tiveram que ser substituidas por comparações do tipo “equals” da classe String. </w:t>
+      </w:r>
+    </w:p>
+    <w:p>
+      <w:pPr>
+        <w:pStyle w:val="Normal"/>
+        <w:rPr/>
+      </w:pPr>
+      <w:r>
+        <w:rPr/>
+      </w:r>
+    </w:p>
+    <w:p>
+      <w:pPr>
+        <w:pStyle w:val="Normal"/>
+        <w:rPr/>
+      </w:pPr>
+      <w:r>
+        <w:rPr/>
+      </w:r>
+    </w:p>
+    <w:p>
+      <w:pPr>
+        <w:pStyle w:val="Normal"/>
+        <w:rPr/>
+      </w:pPr>
+      <w:r>
+        <w:rPr/>
+        <w:t>Ao executar os tests novamente o resultado foi o seguinte:</w:t>
+      </w:r>
+    </w:p>
+    <w:p>
+      <w:pPr>
+        <w:pStyle w:val="Normal"/>
+        <w:rPr/>
+      </w:pPr>
+      <w:r>
+        <w:rPr/>
+      </w:r>
+    </w:p>
+    <w:p>
+      <w:pPr>
+        <w:pStyle w:val="Normal"/>
+        <w:rPr/>
+      </w:pPr>
+      <w:r>
+        <w:rPr/>
+        <w:t xml:space="preserve">org.opentest4j.AssertionFailedError: </w:t>
+      </w:r>
+    </w:p>
+    <w:p>
+      <w:pPr>
+        <w:pStyle w:val="Normal"/>
+        <w:rPr/>
+      </w:pPr>
+      <w:r>
+        <w:rPr/>
+        <w:t>Expected :0</w:t>
+      </w:r>
+    </w:p>
+    <w:p>
+      <w:pPr>
+        <w:pStyle w:val="Normal"/>
+        <w:rPr/>
+      </w:pPr>
+      <w:r>
+        <w:rPr/>
+        <w:t>Actual   :11</w:t>
+      </w:r>
+    </w:p>
+    <w:p>
+      <w:pPr>
+        <w:pStyle w:val="Normal"/>
+        <w:rPr/>
+      </w:pPr>
+      <w:r>
+        <w:rPr/>
+      </w:r>
+    </w:p>
+    <w:p>
+      <w:pPr>
+        <w:pStyle w:val="Normal"/>
+        <w:rPr/>
+      </w:pPr>
+      <w:r>
+        <w:rPr/>
+        <w:t>A solução foi corrigir os valores das constantes definidas na classe “JulgamentoPrisioneiro”.</w:t>
+      </w:r>
+    </w:p>
+    <w:p>
+      <w:pPr>
+        <w:pStyle w:val="Normal"/>
+        <w:rPr/>
+      </w:pPr>
+      <w:r>
+        <w:rPr/>
+      </w:r>
+    </w:p>
+    <w:p>
+      <w:pPr>
+        <w:pStyle w:val="Normal"/>
+        <w:rPr/>
+      </w:pPr>
+      <w:r>
+        <w:rPr/>
       </w:r>
     </w:p>
     <w:sectPr>

</xml_diff>

<commit_message>
Alteracoes para facilitar a leitura
</commit_message>
<xml_diff>
--- a/Testes/Testes.docx
+++ b/Testes/Testes.docx
@@ -24,6 +24,9 @@
     <w:p>
       <w:pPr>
         <w:pStyle w:val="Normal"/>
+        <w:pBdr>
+          <w:bottom w:val="single" w:sz="2" w:space="2" w:color="000000"/>
+        </w:pBdr>
         <w:rPr/>
       </w:pPr>
       <w:r>
@@ -791,6 +794,15 @@
       </w:pPr>
       <w:r>
         <w:rPr/>
+      </w:r>
+    </w:p>
+    <w:p>
+      <w:pPr>
+        <w:pStyle w:val="Normal"/>
+        <w:rPr/>
+      </w:pPr>
+      <w:r>
+        <w:rPr/>
         <w:t>Não foi possível executar os testes acima devido a um erro de compilação, já que a classe “Resposta”, não existe</w:t>
       </w:r>
     </w:p>
@@ -883,6 +895,27 @@
     <w:p>
       <w:pPr>
         <w:pStyle w:val="Normal"/>
+        <w:pBdr>
+          <w:bottom w:val="single" w:sz="2" w:space="2" w:color="000000"/>
+        </w:pBdr>
+        <w:rPr/>
+      </w:pPr>
+      <w:r>
+        <w:rPr/>
+      </w:r>
+    </w:p>
+    <w:p>
+      <w:pPr>
+        <w:pStyle w:val="Normal"/>
+        <w:rPr/>
+      </w:pPr>
+      <w:r>
+        <w:rPr/>
+      </w:r>
+    </w:p>
+    <w:p>
+      <w:pPr>
+        <w:pStyle w:val="Normal"/>
         <w:rPr/>
       </w:pPr>
       <w:r>
@@ -969,6 +1002,36 @@
     <w:p>
       <w:pPr>
         <w:pStyle w:val="Normal"/>
+        <w:pBdr>
+          <w:bottom w:val="single" w:sz="2" w:space="2" w:color="000000"/>
+        </w:pBdr>
+        <w:rPr/>
+      </w:pPr>
+      <w:r>
+        <w:rPr/>
+      </w:r>
+    </w:p>
+    <w:p>
+      <w:pPr>
+        <w:pStyle w:val="Normal"/>
+        <w:rPr/>
+      </w:pPr>
+      <w:r>
+        <w:rPr/>
+      </w:r>
+    </w:p>
+    <w:p>
+      <w:pPr>
+        <w:pStyle w:val="Normal"/>
+        <w:rPr/>
+      </w:pPr>
+      <w:r>
+        <w:rPr/>
+      </w:r>
+    </w:p>
+    <w:p>
+      <w:pPr>
+        <w:pStyle w:val="Normal"/>
         <w:rPr/>
       </w:pPr>
       <w:r>
@@ -1012,6 +1075,27 @@
       <w:r>
         <w:rPr/>
         <w:t>Process finished with exit code 0.</w:t>
+      </w:r>
+    </w:p>
+    <w:p>
+      <w:pPr>
+        <w:pStyle w:val="Normal"/>
+        <w:rPr/>
+      </w:pPr>
+      <w:r>
+        <w:rPr/>
+      </w:r>
+    </w:p>
+    <w:p>
+      <w:pPr>
+        <w:pStyle w:val="Normal"/>
+        <w:pBdr>
+          <w:bottom w:val="single" w:sz="2" w:space="2" w:color="000000"/>
+        </w:pBdr>
+        <w:rPr/>
+      </w:pPr>
+      <w:r>
+        <w:rPr/>
       </w:r>
     </w:p>
     <w:p>

</xml_diff>

<commit_message>
Test cases separados por resultado pretendido
</commit_message>
<xml_diff>
--- a/Testes/Testes.docx
+++ b/Testes/Testes.docx
@@ -2038,48 +2038,60 @@
       </w:pPr>
       <w:r>
         <w:rPr/>
-        <w:t>Os testes não foram alterados, segue versão final (Inalterada):</w:t>
-      </w:r>
-    </w:p>
-    <w:p>
-      <w:pPr>
-        <w:pStyle w:val="Normal"/>
-        <w:rPr/>
-      </w:pPr>
-      <w:r>
-        <w:rPr/>
-      </w:r>
-    </w:p>
-    <w:p>
-      <w:pPr>
-        <w:pStyle w:val="Normal"/>
-        <w:rPr/>
-      </w:pPr>
-      <w:r>
-        <w:rPr>
-          <w:rFonts w:ascii="JetBrains Mono" w:hAnsi="JetBrains Mono"/>
-          <w:b w:val="false"/>
-          <w:i w:val="false"/>
-          <w:color w:val="CC7832"/>
-          <w:sz w:val="20"/>
-        </w:rPr>
-        <w:t xml:space="preserve">public class </w:t>
-      </w:r>
-      <w:r>
-        <w:rPr>
-          <w:rFonts w:ascii="JetBrains Mono" w:hAnsi="JetBrains Mono"/>
-          <w:b w:val="false"/>
-          <w:i w:val="false"/>
-          <w:color w:val="A9B7C6"/>
-          <w:sz w:val="20"/>
-        </w:rPr>
-        <w:t>JulgamentoPrisioneiroTest {</w:t>
-      </w:r>
-      <w:r>
-        <w:rPr/>
-        <w:br/>
-        <w:br/>
-      </w:r>
+        <w:t>Versão final dos testes</w:t>
+      </w:r>
+      <w:r>
+        <w:rPr/>
+        <w:t>:</w:t>
+      </w:r>
+    </w:p>
+    <w:p>
+      <w:pPr>
+        <w:pStyle w:val="Normal"/>
+        <w:rPr/>
+      </w:pPr>
+      <w:r>
+        <w:rPr/>
+      </w:r>
+    </w:p>
+    <w:p>
+      <w:pPr>
+        <w:pStyle w:val="Normal"/>
+        <w:rPr/>
+      </w:pPr>
+      <w:r>
+        <w:rPr>
+          <w:rFonts w:ascii="JetBrains Mono" w:hAnsi="JetBrains Mono"/>
+          <w:b w:val="false"/>
+          <w:i w:val="false"/>
+          <w:color w:val="A9B7C6"/>
+          <w:sz w:val="20"/>
+        </w:rPr>
+        <w:t>public class JulgamentoPrisioneiroTest {</w:t>
+      </w:r>
+    </w:p>
+    <w:p>
+      <w:pPr>
+        <w:pStyle w:val="Normal"/>
+        <w:rPr>
+          <w:rFonts w:ascii="JetBrains Mono" w:hAnsi="JetBrains Mono"/>
+          <w:b w:val="false"/>
+          <w:b w:val="false"/>
+          <w:i w:val="false"/>
+          <w:i w:val="false"/>
+          <w:color w:val="A9B7C6"/>
+          <w:sz w:val="20"/>
+        </w:rPr>
+      </w:pPr>
+      <w:r>
+        <w:rPr/>
+      </w:r>
+    </w:p>
+    <w:p>
+      <w:pPr>
+        <w:pStyle w:val="Normal"/>
+        <w:rPr/>
+      </w:pPr>
       <w:r>
         <w:rPr>
           <w:rFonts w:ascii="JetBrains Mono" w:hAnsi="JetBrains Mono"/>
@@ -2095,21 +2107,204 @@
           <w:rFonts w:ascii="JetBrains Mono" w:hAnsi="JetBrains Mono"/>
           <w:b w:val="false"/>
           <w:i w:val="false"/>
-          <w:color w:val="BBB529"/>
+          <w:color w:val="A9B7C6"/>
+          <w:sz w:val="20"/>
+        </w:rPr>
+        <w:t>private  static JulgamentoPrisioneiro julgamentoPrisioneiro;</w:t>
+      </w:r>
+    </w:p>
+    <w:p>
+      <w:pPr>
+        <w:pStyle w:val="Normal"/>
+        <w:rPr>
+          <w:rFonts w:ascii="JetBrains Mono" w:hAnsi="JetBrains Mono"/>
+          <w:b w:val="false"/>
+          <w:b w:val="false"/>
+          <w:i w:val="false"/>
+          <w:i w:val="false"/>
+          <w:color w:val="A9B7C6"/>
+          <w:sz w:val="20"/>
+        </w:rPr>
+      </w:pPr>
+      <w:r>
+        <w:rPr/>
+      </w:r>
+    </w:p>
+    <w:p>
+      <w:pPr>
+        <w:pStyle w:val="Normal"/>
+        <w:rPr/>
+      </w:pPr>
+      <w:r>
+        <w:rPr>
+          <w:rFonts w:ascii="JetBrains Mono" w:hAnsi="JetBrains Mono"/>
+          <w:b w:val="false"/>
+          <w:i w:val="false"/>
+          <w:color w:val="A9B7C6"/>
+          <w:sz w:val="20"/>
+        </w:rPr>
+        <w:t xml:space="preserve">    </w:t>
+      </w:r>
+      <w:r>
+        <w:rPr>
+          <w:rFonts w:ascii="JetBrains Mono" w:hAnsi="JetBrains Mono"/>
+          <w:b w:val="false"/>
+          <w:i w:val="false"/>
+          <w:color w:val="A9B7C6"/>
+          <w:sz w:val="20"/>
+        </w:rPr>
+        <w:t>@BeforeAll</w:t>
+      </w:r>
+    </w:p>
+    <w:p>
+      <w:pPr>
+        <w:pStyle w:val="Normal"/>
+        <w:rPr/>
+      </w:pPr>
+      <w:r>
+        <w:rPr>
+          <w:rFonts w:ascii="JetBrains Mono" w:hAnsi="JetBrains Mono"/>
+          <w:b w:val="false"/>
+          <w:i w:val="false"/>
+          <w:color w:val="A9B7C6"/>
+          <w:sz w:val="20"/>
+        </w:rPr>
+        <w:t xml:space="preserve">    </w:t>
+      </w:r>
+      <w:r>
+        <w:rPr>
+          <w:rFonts w:ascii="JetBrains Mono" w:hAnsi="JetBrains Mono"/>
+          <w:b w:val="false"/>
+          <w:i w:val="false"/>
+          <w:color w:val="A9B7C6"/>
+          <w:sz w:val="20"/>
+        </w:rPr>
+        <w:t>public static void init() {</w:t>
+      </w:r>
+    </w:p>
+    <w:p>
+      <w:pPr>
+        <w:pStyle w:val="Normal"/>
+        <w:rPr>
+          <w:rFonts w:ascii="JetBrains Mono" w:hAnsi="JetBrains Mono"/>
+          <w:b w:val="false"/>
+          <w:b w:val="false"/>
+          <w:i w:val="false"/>
+          <w:i w:val="false"/>
+          <w:color w:val="A9B7C6"/>
+          <w:sz w:val="20"/>
+        </w:rPr>
+      </w:pPr>
+      <w:r>
+        <w:rPr/>
+      </w:r>
+    </w:p>
+    <w:p>
+      <w:pPr>
+        <w:pStyle w:val="Normal"/>
+        <w:rPr/>
+      </w:pPr>
+      <w:r>
+        <w:rPr>
+          <w:rFonts w:ascii="JetBrains Mono" w:hAnsi="JetBrains Mono"/>
+          <w:b w:val="false"/>
+          <w:i w:val="false"/>
+          <w:color w:val="A9B7C6"/>
+          <w:sz w:val="20"/>
+        </w:rPr>
+        <w:t xml:space="preserve">        </w:t>
+      </w:r>
+      <w:r>
+        <w:rPr>
+          <w:rFonts w:ascii="JetBrains Mono" w:hAnsi="JetBrains Mono"/>
+          <w:b w:val="false"/>
+          <w:i w:val="false"/>
+          <w:color w:val="A9B7C6"/>
+          <w:sz w:val="20"/>
+        </w:rPr>
+        <w:t>julgamentoPrisioneiro = new JulgamentoPrisioneiro();</w:t>
+      </w:r>
+    </w:p>
+    <w:p>
+      <w:pPr>
+        <w:pStyle w:val="Normal"/>
+        <w:rPr/>
+      </w:pPr>
+      <w:r>
+        <w:rPr>
+          <w:rFonts w:ascii="JetBrains Mono" w:hAnsi="JetBrains Mono"/>
+          <w:b w:val="false"/>
+          <w:i w:val="false"/>
+          <w:color w:val="A9B7C6"/>
+          <w:sz w:val="20"/>
+        </w:rPr>
+        <w:t xml:space="preserve">    </w:t>
+      </w:r>
+      <w:r>
+        <w:rPr>
+          <w:rFonts w:ascii="JetBrains Mono" w:hAnsi="JetBrains Mono"/>
+          <w:b w:val="false"/>
+          <w:i w:val="false"/>
+          <w:color w:val="A9B7C6"/>
+          <w:sz w:val="20"/>
+        </w:rPr>
+        <w:t>}</w:t>
+      </w:r>
+    </w:p>
+    <w:p>
+      <w:pPr>
+        <w:pStyle w:val="Normal"/>
+        <w:rPr>
+          <w:rFonts w:ascii="JetBrains Mono" w:hAnsi="JetBrains Mono"/>
+          <w:b w:val="false"/>
+          <w:b w:val="false"/>
+          <w:i w:val="false"/>
+          <w:i w:val="false"/>
+          <w:color w:val="A9B7C6"/>
+          <w:sz w:val="20"/>
+        </w:rPr>
+      </w:pPr>
+      <w:r>
+        <w:rPr/>
+      </w:r>
+    </w:p>
+    <w:p>
+      <w:pPr>
+        <w:pStyle w:val="Normal"/>
+        <w:rPr/>
+      </w:pPr>
+      <w:r>
+        <w:rPr>
+          <w:rFonts w:ascii="JetBrains Mono" w:hAnsi="JetBrains Mono"/>
+          <w:b w:val="false"/>
+          <w:i w:val="false"/>
+          <w:color w:val="A9B7C6"/>
+          <w:sz w:val="20"/>
+        </w:rPr>
+        <w:t xml:space="preserve">    </w:t>
+      </w:r>
+      <w:r>
+        <w:rPr>
+          <w:rFonts w:ascii="JetBrains Mono" w:hAnsi="JetBrains Mono"/>
+          <w:b w:val="false"/>
+          <w:i w:val="false"/>
+          <w:color w:val="A9B7C6"/>
           <w:sz w:val="20"/>
         </w:rPr>
         <w:t>@Test</w:t>
       </w:r>
-      <w:r>
-        <w:rPr/>
-        <w:br/>
-      </w:r>
-      <w:r>
-        <w:rPr>
-          <w:rFonts w:ascii="JetBrains Mono" w:hAnsi="JetBrains Mono"/>
-          <w:b w:val="false"/>
-          <w:i w:val="false"/>
-          <w:color w:val="BBB529"/>
+    </w:p>
+    <w:p>
+      <w:pPr>
+        <w:pStyle w:val="Normal"/>
+        <w:rPr/>
+      </w:pPr>
+      <w:r>
+        <w:rPr>
+          <w:rFonts w:ascii="JetBrains Mono" w:hAnsi="JetBrains Mono"/>
+          <w:b w:val="false"/>
+          <w:i w:val="false"/>
+          <w:color w:val="A9B7C6"/>
           <w:sz w:val="20"/>
         </w:rPr>
         <w:t xml:space="preserve">    </w:t>
@@ -2119,87 +2314,23 @@
           <w:rFonts w:ascii="JetBrains Mono" w:hAnsi="JetBrains Mono"/>
           <w:b w:val="false"/>
           <w:i w:val="false"/>
-          <w:color w:val="CC7832"/>
-          <w:sz w:val="20"/>
-        </w:rPr>
-        <w:t xml:space="preserve">public void </w:t>
-      </w:r>
-      <w:r>
-        <w:rPr>
-          <w:rFonts w:ascii="JetBrains Mono" w:hAnsi="JetBrains Mono"/>
-          <w:b w:val="false"/>
-          <w:i w:val="false"/>
-          <w:color w:val="FFC66D"/>
-          <w:sz w:val="20"/>
-        </w:rPr>
-        <w:t>calculaPenaTest</w:t>
-      </w:r>
-      <w:r>
-        <w:rPr>
-          <w:rFonts w:ascii="JetBrains Mono" w:hAnsi="JetBrains Mono"/>
-          <w:b w:val="false"/>
-          <w:i w:val="false"/>
-          <w:color w:val="A9B7C6"/>
-          <w:sz w:val="20"/>
-        </w:rPr>
-        <w:t>() {</w:t>
-      </w:r>
-      <w:r>
-        <w:rPr/>
-        <w:br/>
-        <w:br/>
-      </w:r>
-      <w:r>
-        <w:rPr>
-          <w:rFonts w:ascii="JetBrains Mono" w:hAnsi="JetBrains Mono"/>
-          <w:b w:val="false"/>
-          <w:i w:val="false"/>
-          <w:color w:val="A9B7C6"/>
-          <w:sz w:val="20"/>
-        </w:rPr>
-        <w:t xml:space="preserve">        JulgamentoPrisioneiro julgamentoPrisioneiro = </w:t>
-      </w:r>
-      <w:r>
-        <w:rPr>
-          <w:rFonts w:ascii="JetBrains Mono" w:hAnsi="JetBrains Mono"/>
-          <w:b w:val="false"/>
-          <w:i w:val="false"/>
-          <w:color w:val="CC7832"/>
-          <w:sz w:val="20"/>
-        </w:rPr>
-        <w:t xml:space="preserve">new </w:t>
-      </w:r>
-      <w:r>
-        <w:rPr>
-          <w:rFonts w:ascii="JetBrains Mono" w:hAnsi="JetBrains Mono"/>
-          <w:b w:val="false"/>
-          <w:i w:val="false"/>
-          <w:color w:val="A9B7C6"/>
-          <w:sz w:val="20"/>
-        </w:rPr>
-        <w:t>JulgamentoPrisioneiro()</w:t>
-      </w:r>
-      <w:r>
-        <w:rPr>
-          <w:rFonts w:ascii="JetBrains Mono" w:hAnsi="JetBrains Mono"/>
-          <w:b w:val="false"/>
-          <w:i w:val="false"/>
-          <w:color w:val="CC7832"/>
-          <w:sz w:val="20"/>
-        </w:rPr>
-        <w:t>;</w:t>
-      </w:r>
-      <w:r>
-        <w:rPr/>
-        <w:br/>
-        <w:br/>
-      </w:r>
-      <w:r>
-        <w:rPr>
-          <w:rFonts w:ascii="JetBrains Mono" w:hAnsi="JetBrains Mono"/>
-          <w:b w:val="false"/>
-          <w:i w:val="false"/>
-          <w:color w:val="CC7832"/>
+          <w:color w:val="A9B7C6"/>
+          <w:sz w:val="20"/>
+        </w:rPr>
+        <w:t>public void calculaPenaInocencia() {</w:t>
+      </w:r>
+    </w:p>
+    <w:p>
+      <w:pPr>
+        <w:pStyle w:val="Normal"/>
+        <w:rPr/>
+      </w:pPr>
+      <w:r>
+        <w:rPr>
+          <w:rFonts w:ascii="JetBrains Mono" w:hAnsi="JetBrains Mono"/>
+          <w:b w:val="false"/>
+          <w:i w:val="false"/>
+          <w:color w:val="A9B7C6"/>
           <w:sz w:val="20"/>
         </w:rPr>
         <w:t xml:space="preserve">        </w:t>
@@ -2208,112 +2339,119 @@
         <w:rPr>
           <w:rFonts w:ascii="JetBrains Mono" w:hAnsi="JetBrains Mono"/>
           <w:b w:val="false"/>
-          <w:i/>
-          <w:color w:val="A9B7C6"/>
-          <w:sz w:val="20"/>
-        </w:rPr>
-        <w:t>assertEquals</w:t>
-      </w:r>
-      <w:r>
-        <w:rPr>
-          <w:rFonts w:ascii="JetBrains Mono" w:hAnsi="JetBrains Mono"/>
-          <w:b w:val="false"/>
-          <w:i w:val="false"/>
-          <w:color w:val="A9B7C6"/>
-          <w:sz w:val="20"/>
-        </w:rPr>
-        <w:t>(</w:t>
-      </w:r>
-      <w:r>
-        <w:rPr>
-          <w:rFonts w:ascii="JetBrains Mono" w:hAnsi="JetBrains Mono"/>
-          <w:b w:val="false"/>
-          <w:i w:val="false"/>
-          <w:color w:val="6897BB"/>
-          <w:sz w:val="20"/>
-        </w:rPr>
-        <w:t>0</w:t>
-      </w:r>
-      <w:r>
-        <w:rPr>
-          <w:rFonts w:ascii="JetBrains Mono" w:hAnsi="JetBrains Mono"/>
-          <w:b w:val="false"/>
-          <w:i w:val="false"/>
-          <w:color w:val="CC7832"/>
-          <w:sz w:val="20"/>
-        </w:rPr>
-        <w:t xml:space="preserve">, </w:t>
-      </w:r>
-      <w:r>
-        <w:rPr>
-          <w:rFonts w:ascii="JetBrains Mono" w:hAnsi="JetBrains Mono"/>
-          <w:b w:val="false"/>
-          <w:i w:val="false"/>
-          <w:color w:val="A9B7C6"/>
-          <w:sz w:val="20"/>
-        </w:rPr>
-        <w:t>julgamentoPrisioneiro.calculaPena(</w:t>
-      </w:r>
-      <w:r>
-        <w:rPr>
-          <w:rFonts w:ascii="JetBrains Mono" w:hAnsi="JetBrains Mono"/>
-          <w:b w:val="false"/>
-          <w:i w:val="false"/>
-          <w:color w:val="6A8759"/>
-          <w:sz w:val="20"/>
-        </w:rPr>
-        <w:t>"Inocente"</w:t>
-      </w:r>
-      <w:r>
-        <w:rPr>
-          <w:rFonts w:ascii="JetBrains Mono" w:hAnsi="JetBrains Mono"/>
-          <w:b w:val="false"/>
-          <w:i w:val="false"/>
-          <w:color w:val="CC7832"/>
-          <w:sz w:val="20"/>
-        </w:rPr>
-        <w:t xml:space="preserve">, </w:t>
-      </w:r>
-      <w:r>
-        <w:rPr>
-          <w:rFonts w:ascii="JetBrains Mono" w:hAnsi="JetBrains Mono"/>
-          <w:b w:val="false"/>
-          <w:i w:val="false"/>
-          <w:color w:val="6A8759"/>
-          <w:sz w:val="20"/>
-        </w:rPr>
-        <w:t>"Inocente"</w:t>
-      </w:r>
-      <w:r>
-        <w:rPr>
-          <w:rFonts w:ascii="JetBrains Mono" w:hAnsi="JetBrains Mono"/>
-          <w:b w:val="false"/>
-          <w:i w:val="false"/>
-          <w:color w:val="A9B7C6"/>
-          <w:sz w:val="20"/>
-        </w:rPr>
-        <w:t>))</w:t>
-      </w:r>
-      <w:r>
-        <w:rPr>
-          <w:rFonts w:ascii="JetBrains Mono" w:hAnsi="JetBrains Mono"/>
-          <w:b w:val="false"/>
-          <w:i w:val="false"/>
-          <w:color w:val="CC7832"/>
-          <w:sz w:val="20"/>
-        </w:rPr>
-        <w:t>;</w:t>
-      </w:r>
-      <w:r>
-        <w:rPr/>
-        <w:br/>
-      </w:r>
-      <w:r>
-        <w:rPr>
-          <w:rFonts w:ascii="JetBrains Mono" w:hAnsi="JetBrains Mono"/>
-          <w:b w:val="false"/>
-          <w:i w:val="false"/>
-          <w:color w:val="CC7832"/>
+          <w:i w:val="false"/>
+          <w:color w:val="A9B7C6"/>
+          <w:sz w:val="20"/>
+        </w:rPr>
+        <w:t>assertEquals(0, julgamentoPrisioneiro.calculaPena("Inocente", "Inocente"));</w:t>
+      </w:r>
+    </w:p>
+    <w:p>
+      <w:pPr>
+        <w:pStyle w:val="Normal"/>
+        <w:rPr/>
+      </w:pPr>
+      <w:r>
+        <w:rPr>
+          <w:rFonts w:ascii="JetBrains Mono" w:hAnsi="JetBrains Mono"/>
+          <w:b w:val="false"/>
+          <w:i w:val="false"/>
+          <w:color w:val="A9B7C6"/>
+          <w:sz w:val="20"/>
+        </w:rPr>
+        <w:t xml:space="preserve">    </w:t>
+      </w:r>
+      <w:r>
+        <w:rPr>
+          <w:rFonts w:ascii="JetBrains Mono" w:hAnsi="JetBrains Mono"/>
+          <w:b w:val="false"/>
+          <w:i w:val="false"/>
+          <w:color w:val="A9B7C6"/>
+          <w:sz w:val="20"/>
+        </w:rPr>
+        <w:t>}</w:t>
+      </w:r>
+    </w:p>
+    <w:p>
+      <w:pPr>
+        <w:pStyle w:val="Normal"/>
+        <w:rPr>
+          <w:rFonts w:ascii="JetBrains Mono" w:hAnsi="JetBrains Mono"/>
+          <w:b w:val="false"/>
+          <w:b w:val="false"/>
+          <w:i w:val="false"/>
+          <w:i w:val="false"/>
+          <w:color w:val="A9B7C6"/>
+          <w:sz w:val="20"/>
+        </w:rPr>
+      </w:pPr>
+      <w:r>
+        <w:rPr/>
+      </w:r>
+    </w:p>
+    <w:p>
+      <w:pPr>
+        <w:pStyle w:val="Normal"/>
+        <w:rPr/>
+      </w:pPr>
+      <w:r>
+        <w:rPr>
+          <w:rFonts w:ascii="JetBrains Mono" w:hAnsi="JetBrains Mono"/>
+          <w:b w:val="false"/>
+          <w:i w:val="false"/>
+          <w:color w:val="A9B7C6"/>
+          <w:sz w:val="20"/>
+        </w:rPr>
+        <w:t xml:space="preserve">    </w:t>
+      </w:r>
+      <w:r>
+        <w:rPr>
+          <w:rFonts w:ascii="JetBrains Mono" w:hAnsi="JetBrains Mono"/>
+          <w:b w:val="false"/>
+          <w:i w:val="false"/>
+          <w:color w:val="A9B7C6"/>
+          <w:sz w:val="20"/>
+        </w:rPr>
+        <w:t>@Test</w:t>
+      </w:r>
+    </w:p>
+    <w:p>
+      <w:pPr>
+        <w:pStyle w:val="Normal"/>
+        <w:rPr/>
+      </w:pPr>
+      <w:r>
+        <w:rPr>
+          <w:rFonts w:ascii="JetBrains Mono" w:hAnsi="JetBrains Mono"/>
+          <w:b w:val="false"/>
+          <w:i w:val="false"/>
+          <w:color w:val="A9B7C6"/>
+          <w:sz w:val="20"/>
+        </w:rPr>
+        <w:t xml:space="preserve">    </w:t>
+      </w:r>
+      <w:r>
+        <w:rPr>
+          <w:rFonts w:ascii="JetBrains Mono" w:hAnsi="JetBrains Mono"/>
+          <w:b w:val="false"/>
+          <w:i w:val="false"/>
+          <w:color w:val="A9B7C6"/>
+          <w:sz w:val="20"/>
+        </w:rPr>
+        <w:t>public void calculaPenaMutua() {</w:t>
+      </w:r>
+    </w:p>
+    <w:p>
+      <w:pPr>
+        <w:pStyle w:val="Normal"/>
+        <w:rPr/>
+      </w:pPr>
+      <w:r>
+        <w:rPr>
+          <w:rFonts w:ascii="JetBrains Mono" w:hAnsi="JetBrains Mono"/>
+          <w:b w:val="false"/>
+          <w:i w:val="false"/>
+          <w:color w:val="A9B7C6"/>
           <w:sz w:val="20"/>
         </w:rPr>
         <w:t xml:space="preserve">        </w:t>
@@ -2322,112 +2460,119 @@
         <w:rPr>
           <w:rFonts w:ascii="JetBrains Mono" w:hAnsi="JetBrains Mono"/>
           <w:b w:val="false"/>
-          <w:i/>
-          <w:color w:val="A9B7C6"/>
-          <w:sz w:val="20"/>
-        </w:rPr>
-        <w:t>assertEquals</w:t>
-      </w:r>
-      <w:r>
-        <w:rPr>
-          <w:rFonts w:ascii="JetBrains Mono" w:hAnsi="JetBrains Mono"/>
-          <w:b w:val="false"/>
-          <w:i w:val="false"/>
-          <w:color w:val="A9B7C6"/>
-          <w:sz w:val="20"/>
-        </w:rPr>
-        <w:t>(</w:t>
-      </w:r>
-      <w:r>
-        <w:rPr>
-          <w:rFonts w:ascii="JetBrains Mono" w:hAnsi="JetBrains Mono"/>
-          <w:b w:val="false"/>
-          <w:i w:val="false"/>
-          <w:color w:val="6897BB"/>
-          <w:sz w:val="20"/>
-        </w:rPr>
-        <w:t>5</w:t>
-      </w:r>
-      <w:r>
-        <w:rPr>
-          <w:rFonts w:ascii="JetBrains Mono" w:hAnsi="JetBrains Mono"/>
-          <w:b w:val="false"/>
-          <w:i w:val="false"/>
-          <w:color w:val="CC7832"/>
-          <w:sz w:val="20"/>
-        </w:rPr>
-        <w:t xml:space="preserve">, </w:t>
-      </w:r>
-      <w:r>
-        <w:rPr>
-          <w:rFonts w:ascii="JetBrains Mono" w:hAnsi="JetBrains Mono"/>
-          <w:b w:val="false"/>
-          <w:i w:val="false"/>
-          <w:color w:val="A9B7C6"/>
-          <w:sz w:val="20"/>
-        </w:rPr>
-        <w:t>julgamentoPrisioneiro.calculaPena(</w:t>
-      </w:r>
-      <w:r>
-        <w:rPr>
-          <w:rFonts w:ascii="JetBrains Mono" w:hAnsi="JetBrains Mono"/>
-          <w:b w:val="false"/>
-          <w:i w:val="false"/>
-          <w:color w:val="6A8759"/>
-          <w:sz w:val="20"/>
-        </w:rPr>
-        <w:t>"Culpado"</w:t>
-      </w:r>
-      <w:r>
-        <w:rPr>
-          <w:rFonts w:ascii="JetBrains Mono" w:hAnsi="JetBrains Mono"/>
-          <w:b w:val="false"/>
-          <w:i w:val="false"/>
-          <w:color w:val="CC7832"/>
-          <w:sz w:val="20"/>
-        </w:rPr>
-        <w:t xml:space="preserve">, </w:t>
-      </w:r>
-      <w:r>
-        <w:rPr>
-          <w:rFonts w:ascii="JetBrains Mono" w:hAnsi="JetBrains Mono"/>
-          <w:b w:val="false"/>
-          <w:i w:val="false"/>
-          <w:color w:val="6A8759"/>
-          <w:sz w:val="20"/>
-        </w:rPr>
-        <w:t>"Culpado"</w:t>
-      </w:r>
-      <w:r>
-        <w:rPr>
-          <w:rFonts w:ascii="JetBrains Mono" w:hAnsi="JetBrains Mono"/>
-          <w:b w:val="false"/>
-          <w:i w:val="false"/>
-          <w:color w:val="A9B7C6"/>
-          <w:sz w:val="20"/>
-        </w:rPr>
-        <w:t>))</w:t>
-      </w:r>
-      <w:r>
-        <w:rPr>
-          <w:rFonts w:ascii="JetBrains Mono" w:hAnsi="JetBrains Mono"/>
-          <w:b w:val="false"/>
-          <w:i w:val="false"/>
-          <w:color w:val="CC7832"/>
-          <w:sz w:val="20"/>
-        </w:rPr>
-        <w:t>;</w:t>
-      </w:r>
-      <w:r>
-        <w:rPr/>
-        <w:br/>
-      </w:r>
-      <w:r>
-        <w:rPr>
-          <w:rFonts w:ascii="JetBrains Mono" w:hAnsi="JetBrains Mono"/>
-          <w:b w:val="false"/>
-          <w:i w:val="false"/>
-          <w:color w:val="CC7832"/>
+          <w:i w:val="false"/>
+          <w:color w:val="A9B7C6"/>
+          <w:sz w:val="20"/>
+        </w:rPr>
+        <w:t>assertEquals(5, julgamentoPrisioneiro.calculaPena("Culpado", "Culpado"));</w:t>
+      </w:r>
+    </w:p>
+    <w:p>
+      <w:pPr>
+        <w:pStyle w:val="Normal"/>
+        <w:rPr/>
+      </w:pPr>
+      <w:r>
+        <w:rPr>
+          <w:rFonts w:ascii="JetBrains Mono" w:hAnsi="JetBrains Mono"/>
+          <w:b w:val="false"/>
+          <w:i w:val="false"/>
+          <w:color w:val="A9B7C6"/>
+          <w:sz w:val="20"/>
+        </w:rPr>
+        <w:t xml:space="preserve">    </w:t>
+      </w:r>
+      <w:r>
+        <w:rPr>
+          <w:rFonts w:ascii="JetBrains Mono" w:hAnsi="JetBrains Mono"/>
+          <w:b w:val="false"/>
+          <w:i w:val="false"/>
+          <w:color w:val="A9B7C6"/>
+          <w:sz w:val="20"/>
+        </w:rPr>
+        <w:t>}</w:t>
+      </w:r>
+    </w:p>
+    <w:p>
+      <w:pPr>
+        <w:pStyle w:val="Normal"/>
+        <w:rPr>
+          <w:rFonts w:ascii="JetBrains Mono" w:hAnsi="JetBrains Mono"/>
+          <w:b w:val="false"/>
+          <w:b w:val="false"/>
+          <w:i w:val="false"/>
+          <w:i w:val="false"/>
+          <w:color w:val="A9B7C6"/>
+          <w:sz w:val="20"/>
+        </w:rPr>
+      </w:pPr>
+      <w:r>
+        <w:rPr/>
+      </w:r>
+    </w:p>
+    <w:p>
+      <w:pPr>
+        <w:pStyle w:val="Normal"/>
+        <w:rPr/>
+      </w:pPr>
+      <w:r>
+        <w:rPr>
+          <w:rFonts w:ascii="JetBrains Mono" w:hAnsi="JetBrains Mono"/>
+          <w:b w:val="false"/>
+          <w:i w:val="false"/>
+          <w:color w:val="A9B7C6"/>
+          <w:sz w:val="20"/>
+        </w:rPr>
+        <w:t xml:space="preserve">    </w:t>
+      </w:r>
+      <w:r>
+        <w:rPr>
+          <w:rFonts w:ascii="JetBrains Mono" w:hAnsi="JetBrains Mono"/>
+          <w:b w:val="false"/>
+          <w:i w:val="false"/>
+          <w:color w:val="A9B7C6"/>
+          <w:sz w:val="20"/>
+        </w:rPr>
+        <w:t>@Test</w:t>
+      </w:r>
+    </w:p>
+    <w:p>
+      <w:pPr>
+        <w:pStyle w:val="Normal"/>
+        <w:rPr/>
+      </w:pPr>
+      <w:r>
+        <w:rPr>
+          <w:rFonts w:ascii="JetBrains Mono" w:hAnsi="JetBrains Mono"/>
+          <w:b w:val="false"/>
+          <w:i w:val="false"/>
+          <w:color w:val="A9B7C6"/>
+          <w:sz w:val="20"/>
+        </w:rPr>
+        <w:t xml:space="preserve">    </w:t>
+      </w:r>
+      <w:r>
+        <w:rPr>
+          <w:rFonts w:ascii="JetBrains Mono" w:hAnsi="JetBrains Mono"/>
+          <w:b w:val="false"/>
+          <w:i w:val="false"/>
+          <w:color w:val="A9B7C6"/>
+          <w:sz w:val="20"/>
+        </w:rPr>
+        <w:t>public void calculaPenaIndividual() {</w:t>
+      </w:r>
+    </w:p>
+    <w:p>
+      <w:pPr>
+        <w:pStyle w:val="Normal"/>
+        <w:rPr/>
+      </w:pPr>
+      <w:r>
+        <w:rPr>
+          <w:rFonts w:ascii="JetBrains Mono" w:hAnsi="JetBrains Mono"/>
+          <w:b w:val="false"/>
+          <w:i w:val="false"/>
+          <w:color w:val="A9B7C6"/>
           <w:sz w:val="20"/>
         </w:rPr>
         <w:t xml:space="preserve">        </w:t>
@@ -2436,112 +2581,119 @@
         <w:rPr>
           <w:rFonts w:ascii="JetBrains Mono" w:hAnsi="JetBrains Mono"/>
           <w:b w:val="false"/>
-          <w:i/>
-          <w:color w:val="A9B7C6"/>
-          <w:sz w:val="20"/>
-        </w:rPr>
-        <w:t>assertEquals</w:t>
-      </w:r>
-      <w:r>
-        <w:rPr>
-          <w:rFonts w:ascii="JetBrains Mono" w:hAnsi="JetBrains Mono"/>
-          <w:b w:val="false"/>
-          <w:i w:val="false"/>
-          <w:color w:val="A9B7C6"/>
-          <w:sz w:val="20"/>
-        </w:rPr>
-        <w:t>(</w:t>
-      </w:r>
-      <w:r>
-        <w:rPr>
-          <w:rFonts w:ascii="JetBrains Mono" w:hAnsi="JetBrains Mono"/>
-          <w:b w:val="false"/>
-          <w:i w:val="false"/>
-          <w:color w:val="6897BB"/>
-          <w:sz w:val="20"/>
-        </w:rPr>
-        <w:t>10</w:t>
-      </w:r>
-      <w:r>
-        <w:rPr>
-          <w:rFonts w:ascii="JetBrains Mono" w:hAnsi="JetBrains Mono"/>
-          <w:b w:val="false"/>
-          <w:i w:val="false"/>
-          <w:color w:val="CC7832"/>
-          <w:sz w:val="20"/>
-        </w:rPr>
-        <w:t xml:space="preserve">, </w:t>
-      </w:r>
-      <w:r>
-        <w:rPr>
-          <w:rFonts w:ascii="JetBrains Mono" w:hAnsi="JetBrains Mono"/>
-          <w:b w:val="false"/>
-          <w:i w:val="false"/>
-          <w:color w:val="A9B7C6"/>
-          <w:sz w:val="20"/>
-        </w:rPr>
-        <w:t>julgamentoPrisioneiro.calculaPena(</w:t>
-      </w:r>
-      <w:r>
-        <w:rPr>
-          <w:rFonts w:ascii="JetBrains Mono" w:hAnsi="JetBrains Mono"/>
-          <w:b w:val="false"/>
-          <w:i w:val="false"/>
-          <w:color w:val="6A8759"/>
-          <w:sz w:val="20"/>
-        </w:rPr>
-        <w:t>"Culpado"</w:t>
-      </w:r>
-      <w:r>
-        <w:rPr>
-          <w:rFonts w:ascii="JetBrains Mono" w:hAnsi="JetBrains Mono"/>
-          <w:b w:val="false"/>
-          <w:i w:val="false"/>
-          <w:color w:val="CC7832"/>
-          <w:sz w:val="20"/>
-        </w:rPr>
-        <w:t xml:space="preserve">, </w:t>
-      </w:r>
-      <w:r>
-        <w:rPr>
-          <w:rFonts w:ascii="JetBrains Mono" w:hAnsi="JetBrains Mono"/>
-          <w:b w:val="false"/>
-          <w:i w:val="false"/>
-          <w:color w:val="6A8759"/>
-          <w:sz w:val="20"/>
-        </w:rPr>
-        <w:t>"Inocente"</w:t>
-      </w:r>
-      <w:r>
-        <w:rPr>
-          <w:rFonts w:ascii="JetBrains Mono" w:hAnsi="JetBrains Mono"/>
-          <w:b w:val="false"/>
-          <w:i w:val="false"/>
-          <w:color w:val="A9B7C6"/>
-          <w:sz w:val="20"/>
-        </w:rPr>
-        <w:t>))</w:t>
-      </w:r>
-      <w:r>
-        <w:rPr>
-          <w:rFonts w:ascii="JetBrains Mono" w:hAnsi="JetBrains Mono"/>
-          <w:b w:val="false"/>
-          <w:i w:val="false"/>
-          <w:color w:val="CC7832"/>
-          <w:sz w:val="20"/>
-        </w:rPr>
-        <w:t>;</w:t>
-      </w:r>
-      <w:r>
-        <w:rPr/>
-        <w:br/>
-      </w:r>
-      <w:r>
-        <w:rPr>
-          <w:rFonts w:ascii="JetBrains Mono" w:hAnsi="JetBrains Mono"/>
-          <w:b w:val="false"/>
-          <w:i w:val="false"/>
-          <w:color w:val="CC7832"/>
+          <w:i w:val="false"/>
+          <w:color w:val="A9B7C6"/>
+          <w:sz w:val="20"/>
+        </w:rPr>
+        <w:t>assertEquals(10, julgamentoPrisioneiro.calculaPena("Culpado", "Inocente"));</w:t>
+      </w:r>
+    </w:p>
+    <w:p>
+      <w:pPr>
+        <w:pStyle w:val="Normal"/>
+        <w:rPr/>
+      </w:pPr>
+      <w:r>
+        <w:rPr>
+          <w:rFonts w:ascii="JetBrains Mono" w:hAnsi="JetBrains Mono"/>
+          <w:b w:val="false"/>
+          <w:i w:val="false"/>
+          <w:color w:val="A9B7C6"/>
+          <w:sz w:val="20"/>
+        </w:rPr>
+        <w:t xml:space="preserve">    </w:t>
+      </w:r>
+      <w:r>
+        <w:rPr>
+          <w:rFonts w:ascii="JetBrains Mono" w:hAnsi="JetBrains Mono"/>
+          <w:b w:val="false"/>
+          <w:i w:val="false"/>
+          <w:color w:val="A9B7C6"/>
+          <w:sz w:val="20"/>
+        </w:rPr>
+        <w:t>}</w:t>
+      </w:r>
+    </w:p>
+    <w:p>
+      <w:pPr>
+        <w:pStyle w:val="Normal"/>
+        <w:rPr>
+          <w:rFonts w:ascii="JetBrains Mono" w:hAnsi="JetBrains Mono"/>
+          <w:b w:val="false"/>
+          <w:b w:val="false"/>
+          <w:i w:val="false"/>
+          <w:i w:val="false"/>
+          <w:color w:val="A9B7C6"/>
+          <w:sz w:val="20"/>
+        </w:rPr>
+      </w:pPr>
+      <w:r>
+        <w:rPr/>
+      </w:r>
+    </w:p>
+    <w:p>
+      <w:pPr>
+        <w:pStyle w:val="Normal"/>
+        <w:rPr/>
+      </w:pPr>
+      <w:r>
+        <w:rPr>
+          <w:rFonts w:ascii="JetBrains Mono" w:hAnsi="JetBrains Mono"/>
+          <w:b w:val="false"/>
+          <w:i w:val="false"/>
+          <w:color w:val="A9B7C6"/>
+          <w:sz w:val="20"/>
+        </w:rPr>
+        <w:t xml:space="preserve">    </w:t>
+      </w:r>
+      <w:r>
+        <w:rPr>
+          <w:rFonts w:ascii="JetBrains Mono" w:hAnsi="JetBrains Mono"/>
+          <w:b w:val="false"/>
+          <w:i w:val="false"/>
+          <w:color w:val="A9B7C6"/>
+          <w:sz w:val="20"/>
+        </w:rPr>
+        <w:t>@Test</w:t>
+      </w:r>
+    </w:p>
+    <w:p>
+      <w:pPr>
+        <w:pStyle w:val="Normal"/>
+        <w:rPr/>
+      </w:pPr>
+      <w:r>
+        <w:rPr>
+          <w:rFonts w:ascii="JetBrains Mono" w:hAnsi="JetBrains Mono"/>
+          <w:b w:val="false"/>
+          <w:i w:val="false"/>
+          <w:color w:val="A9B7C6"/>
+          <w:sz w:val="20"/>
+        </w:rPr>
+        <w:t xml:space="preserve">    </w:t>
+      </w:r>
+      <w:r>
+        <w:rPr>
+          <w:rFonts w:ascii="JetBrains Mono" w:hAnsi="JetBrains Mono"/>
+          <w:b w:val="false"/>
+          <w:i w:val="false"/>
+          <w:color w:val="A9B7C6"/>
+          <w:sz w:val="20"/>
+        </w:rPr>
+        <w:t>public void calculaPenaCumplices() {</w:t>
+      </w:r>
+    </w:p>
+    <w:p>
+      <w:pPr>
+        <w:pStyle w:val="Normal"/>
+        <w:rPr/>
+      </w:pPr>
+      <w:r>
+        <w:rPr>
+          <w:rFonts w:ascii="JetBrains Mono" w:hAnsi="JetBrains Mono"/>
+          <w:b w:val="false"/>
+          <w:i w:val="false"/>
+          <w:color w:val="A9B7C6"/>
           <w:sz w:val="20"/>
         </w:rPr>
         <w:t xml:space="preserve">        </w:t>
@@ -2550,112 +2702,24 @@
         <w:rPr>
           <w:rFonts w:ascii="JetBrains Mono" w:hAnsi="JetBrains Mono"/>
           <w:b w:val="false"/>
-          <w:i/>
-          <w:color w:val="A9B7C6"/>
-          <w:sz w:val="20"/>
-        </w:rPr>
-        <w:t>assertEquals</w:t>
-      </w:r>
-      <w:r>
-        <w:rPr>
-          <w:rFonts w:ascii="JetBrains Mono" w:hAnsi="JetBrains Mono"/>
-          <w:b w:val="false"/>
-          <w:i w:val="false"/>
-          <w:color w:val="A9B7C6"/>
-          <w:sz w:val="20"/>
-        </w:rPr>
-        <w:t>(</w:t>
-      </w:r>
-      <w:r>
-        <w:rPr>
-          <w:rFonts w:ascii="JetBrains Mono" w:hAnsi="JetBrains Mono"/>
-          <w:b w:val="false"/>
-          <w:i w:val="false"/>
-          <w:color w:val="6897BB"/>
-          <w:sz w:val="20"/>
-        </w:rPr>
-        <w:t>1</w:t>
-      </w:r>
-      <w:r>
-        <w:rPr>
-          <w:rFonts w:ascii="JetBrains Mono" w:hAnsi="JetBrains Mono"/>
-          <w:b w:val="false"/>
-          <w:i w:val="false"/>
-          <w:color w:val="CC7832"/>
-          <w:sz w:val="20"/>
-        </w:rPr>
-        <w:t xml:space="preserve">, </w:t>
-      </w:r>
-      <w:r>
-        <w:rPr>
-          <w:rFonts w:ascii="JetBrains Mono" w:hAnsi="JetBrains Mono"/>
-          <w:b w:val="false"/>
-          <w:i w:val="false"/>
-          <w:color w:val="A9B7C6"/>
-          <w:sz w:val="20"/>
-        </w:rPr>
-        <w:t>julgamentoPrisioneiro.calculaPena(</w:t>
-      </w:r>
-      <w:r>
-        <w:rPr>
-          <w:rFonts w:ascii="JetBrains Mono" w:hAnsi="JetBrains Mono"/>
-          <w:b w:val="false"/>
-          <w:i w:val="false"/>
-          <w:color w:val="6A8759"/>
-          <w:sz w:val="20"/>
-        </w:rPr>
-        <w:t>"Inocente"</w:t>
-      </w:r>
-      <w:r>
-        <w:rPr>
-          <w:rFonts w:ascii="JetBrains Mono" w:hAnsi="JetBrains Mono"/>
-          <w:b w:val="false"/>
-          <w:i w:val="false"/>
-          <w:color w:val="CC7832"/>
-          <w:sz w:val="20"/>
-        </w:rPr>
-        <w:t xml:space="preserve">, </w:t>
-      </w:r>
-      <w:r>
-        <w:rPr>
-          <w:rFonts w:ascii="JetBrains Mono" w:hAnsi="JetBrains Mono"/>
-          <w:b w:val="false"/>
-          <w:i w:val="false"/>
-          <w:color w:val="6A8759"/>
-          <w:sz w:val="20"/>
-        </w:rPr>
-        <w:t>"Culpado"</w:t>
-      </w:r>
-      <w:r>
-        <w:rPr>
-          <w:rFonts w:ascii="JetBrains Mono" w:hAnsi="JetBrains Mono"/>
-          <w:b w:val="false"/>
-          <w:i w:val="false"/>
-          <w:color w:val="A9B7C6"/>
-          <w:sz w:val="20"/>
-        </w:rPr>
-        <w:t>))</w:t>
-      </w:r>
-      <w:r>
-        <w:rPr>
-          <w:rFonts w:ascii="JetBrains Mono" w:hAnsi="JetBrains Mono"/>
-          <w:b w:val="false"/>
-          <w:i w:val="false"/>
-          <w:color w:val="CC7832"/>
-          <w:sz w:val="20"/>
-        </w:rPr>
-        <w:t>;</w:t>
-      </w:r>
-      <w:r>
-        <w:rPr/>
-        <w:br/>
-      </w:r>
-      <w:r>
-        <w:rPr>
-          <w:rFonts w:ascii="JetBrains Mono" w:hAnsi="JetBrains Mono"/>
-          <w:b w:val="false"/>
-          <w:i w:val="false"/>
-          <w:color w:val="CC7832"/>
+          <w:i w:val="false"/>
+          <w:color w:val="A9B7C6"/>
+          <w:sz w:val="20"/>
+        </w:rPr>
+        <w:t>assertEquals(1, julgamentoPrisioneiro.calculaPena("Inocente", "Culpado"));</w:t>
+      </w:r>
+    </w:p>
+    <w:p>
+      <w:pPr>
+        <w:pStyle w:val="Normal"/>
+        <w:rPr/>
+      </w:pPr>
+      <w:r>
+        <w:rPr>
+          <w:rFonts w:ascii="JetBrains Mono" w:hAnsi="JetBrains Mono"/>
+          <w:b w:val="false"/>
+          <w:i w:val="false"/>
+          <w:color w:val="A9B7C6"/>
           <w:sz w:val="20"/>
         </w:rPr>
         <w:t xml:space="preserve">    </w:t>
@@ -2670,19 +2734,21 @@
         </w:rPr>
         <w:t>}</w:t>
       </w:r>
-      <w:r>
-        <w:rPr/>
-        <w:br/>
-      </w:r>
-      <w:r>
-        <w:rPr>
-          <w:rFonts w:ascii="JetBrains Mono" w:hAnsi="JetBrains Mono"/>
-          <w:b w:val="false"/>
-          <w:i w:val="false"/>
-          <w:color w:val="A9B7C6"/>
-          <w:sz w:val="20"/>
-        </w:rPr>
-        <w:t xml:space="preserve">} </w:t>
+    </w:p>
+    <w:p>
+      <w:pPr>
+        <w:pStyle w:val="Normal"/>
+        <w:rPr/>
+      </w:pPr>
+      <w:r>
+        <w:rPr>
+          <w:rFonts w:ascii="JetBrains Mono" w:hAnsi="JetBrains Mono"/>
+          <w:b w:val="false"/>
+          <w:i w:val="false"/>
+          <w:color w:val="A9B7C6"/>
+          <w:sz w:val="20"/>
+        </w:rPr>
+        <w:t>}</w:t>
       </w:r>
     </w:p>
     <w:p>

</xml_diff>